<commit_message>
correct hyperlink styling for email in public resume
</commit_message>
<xml_diff>
--- a/amanBhargavaResume_Public.docx
+++ b/amanBhargavaResume_Public.docx
@@ -29,8 +29,6 @@
         <w:r>
           <w:rPr>
             <w:rStyle w:val="Hyperlink"/>
-            <w:color w:val="404040" w:themeColor="text1" w:themeTint="BF"/>
-            <w:u w:val="none"/>
           </w:rPr>
           <w:t>aman.bhargava@mail.utoronto.ca</w:t>
         </w:r>
@@ -684,14 +682,28 @@
         <w:rPr>
           <w:color w:val="404040" w:themeColor="text1" w:themeTint="BF"/>
         </w:rPr>
-        <w:t xml:space="preserve"> PyTorch,</w:t>
-      </w:r>
-      <w:r>
-        <w:rPr>
-          <w:color w:val="404040" w:themeColor="text1" w:themeTint="BF"/>
-        </w:rPr>
         <w:t xml:space="preserve"> </w:t>
       </w:r>
+      <w:proofErr w:type="spellStart"/>
+      <w:r>
+        <w:rPr>
+          <w:color w:val="404040" w:themeColor="text1" w:themeTint="BF"/>
+        </w:rPr>
+        <w:t>PyTorch</w:t>
+      </w:r>
+      <w:proofErr w:type="spellEnd"/>
+      <w:r>
+        <w:rPr>
+          <w:color w:val="404040" w:themeColor="text1" w:themeTint="BF"/>
+        </w:rPr>
+        <w:t>,</w:t>
+      </w:r>
+      <w:r>
+        <w:rPr>
+          <w:color w:val="404040" w:themeColor="text1" w:themeTint="BF"/>
+        </w:rPr>
+        <w:t xml:space="preserve"> </w:t>
+      </w:r>
       <w:r>
         <w:rPr>
           <w:color w:val="404040" w:themeColor="text1" w:themeTint="BF"/>
@@ -702,8 +714,16 @@
         <w:rPr>
           <w:color w:val="404040" w:themeColor="text1" w:themeTint="BF"/>
         </w:rPr>
-        <w:t>NumPy, SciKit</w:t>
-      </w:r>
+        <w:t xml:space="preserve">NumPy, </w:t>
+      </w:r>
+      <w:proofErr w:type="spellStart"/>
+      <w:r>
+        <w:rPr>
+          <w:color w:val="404040" w:themeColor="text1" w:themeTint="BF"/>
+        </w:rPr>
+        <w:t>SciKit</w:t>
+      </w:r>
+      <w:proofErr w:type="spellEnd"/>
       <w:r>
         <w:rPr>
           <w:color w:val="404040" w:themeColor="text1" w:themeTint="BF"/>
@@ -722,11 +742,19 @@
         </w:rPr>
         <w:t xml:space="preserve">Vim, </w:t>
       </w:r>
-      <w:r>
-        <w:rPr>
-          <w:color w:val="404040" w:themeColor="text1" w:themeTint="BF"/>
-        </w:rPr>
-        <w:t xml:space="preserve">Jupyter, </w:t>
+      <w:proofErr w:type="spellStart"/>
+      <w:r>
+        <w:rPr>
+          <w:color w:val="404040" w:themeColor="text1" w:themeTint="BF"/>
+        </w:rPr>
+        <w:t>Jupyter</w:t>
+      </w:r>
+      <w:proofErr w:type="spellEnd"/>
+      <w:r>
+        <w:rPr>
+          <w:color w:val="404040" w:themeColor="text1" w:themeTint="BF"/>
+        </w:rPr>
+        <w:t xml:space="preserve">, </w:t>
       </w:r>
       <w:r>
         <w:rPr>
@@ -1698,12 +1726,14 @@
         </w:rPr>
         <w:t xml:space="preserve">re-processing in </w:t>
       </w:r>
+      <w:proofErr w:type="spellStart"/>
       <w:r>
         <w:rPr>
           <w:color w:val="404040" w:themeColor="text1" w:themeTint="BF"/>
         </w:rPr>
         <w:t>MatLab</w:t>
       </w:r>
+      <w:proofErr w:type="spellEnd"/>
       <w:r>
         <w:rPr>
           <w:color w:val="404040" w:themeColor="text1" w:themeTint="BF"/>
@@ -3803,6 +3833,7 @@
     <w:rsid w:val="001B3DDE"/>
     <w:rsid w:val="00307A7D"/>
     <w:rsid w:val="006053EB"/>
+    <w:rsid w:val="00671991"/>
     <w:rsid w:val="00680347"/>
     <w:rsid w:val="0068550A"/>
     <w:rsid w:val="006C73AD"/>
@@ -3816,7 +3847,6 @@
     <w:rsid w:val="00D609DF"/>
     <w:rsid w:val="00E717DA"/>
     <w:rsid w:val="00E739CA"/>
-    <w:rsid w:val="00F66878"/>
     <w:rsid w:val="00FD5335"/>
   </w:rsids>
   <m:mathPr>

</xml_diff>

<commit_message>
Minor updates to september 2019 resume
</commit_message>
<xml_diff>
--- a/amanBhargavaResume_Public.docx
+++ b/amanBhargavaResume_Public.docx
@@ -21,9 +21,6 @@
       <w:pPr>
         <w:pStyle w:val="ContactInfo"/>
         <w:spacing w:after="0"/>
-        <w:rPr>
-          <w:color w:val="404040" w:themeColor="text1" w:themeTint="BF"/>
-        </w:rPr>
       </w:pPr>
       <w:hyperlink r:id="rId7" w:history="1">
         <w:r>
@@ -682,21 +679,25 @@
         <w:rPr>
           <w:color w:val="404040" w:themeColor="text1" w:themeTint="BF"/>
         </w:rPr>
+        <w:t xml:space="preserve"> PyTorch,</w:t>
+      </w:r>
+      <w:r>
+        <w:rPr>
+          <w:color w:val="404040" w:themeColor="text1" w:themeTint="BF"/>
+        </w:rPr>
         <w:t xml:space="preserve"> </w:t>
       </w:r>
-      <w:proofErr w:type="spellStart"/>
-      <w:r>
-        <w:rPr>
-          <w:color w:val="404040" w:themeColor="text1" w:themeTint="BF"/>
-        </w:rPr>
-        <w:t>PyTorch</w:t>
-      </w:r>
-      <w:proofErr w:type="spellEnd"/>
-      <w:r>
-        <w:rPr>
-          <w:color w:val="404040" w:themeColor="text1" w:themeTint="BF"/>
-        </w:rPr>
-        <w:t>,</w:t>
+      <w:r>
+        <w:rPr>
+          <w:color w:val="404040" w:themeColor="text1" w:themeTint="BF"/>
+        </w:rPr>
+        <w:t xml:space="preserve">Fusion360, </w:t>
+      </w:r>
+      <w:r>
+        <w:rPr>
+          <w:color w:val="404040" w:themeColor="text1" w:themeTint="BF"/>
+        </w:rPr>
+        <w:t>NumPy, SciKit</w:t>
       </w:r>
       <w:r>
         <w:rPr>
@@ -708,32 +709,6 @@
         <w:rPr>
           <w:color w:val="404040" w:themeColor="text1" w:themeTint="BF"/>
         </w:rPr>
-        <w:t xml:space="preserve">Fusion360, </w:t>
-      </w:r>
-      <w:r>
-        <w:rPr>
-          <w:color w:val="404040" w:themeColor="text1" w:themeTint="BF"/>
-        </w:rPr>
-        <w:t xml:space="preserve">NumPy, </w:t>
-      </w:r>
-      <w:proofErr w:type="spellStart"/>
-      <w:r>
-        <w:rPr>
-          <w:color w:val="404040" w:themeColor="text1" w:themeTint="BF"/>
-        </w:rPr>
-        <w:t>SciKit</w:t>
-      </w:r>
-      <w:proofErr w:type="spellEnd"/>
-      <w:r>
-        <w:rPr>
-          <w:color w:val="404040" w:themeColor="text1" w:themeTint="BF"/>
-        </w:rPr>
-        <w:t xml:space="preserve"> </w:t>
-      </w:r>
-      <w:r>
-        <w:rPr>
-          <w:color w:val="404040" w:themeColor="text1" w:themeTint="BF"/>
-        </w:rPr>
         <w:t xml:space="preserve">Learn, </w:t>
       </w:r>
       <w:r>
@@ -742,19 +717,11 @@
         </w:rPr>
         <w:t xml:space="preserve">Vim, </w:t>
       </w:r>
-      <w:proofErr w:type="spellStart"/>
-      <w:r>
-        <w:rPr>
-          <w:color w:val="404040" w:themeColor="text1" w:themeTint="BF"/>
-        </w:rPr>
-        <w:t>Jupyter</w:t>
-      </w:r>
-      <w:proofErr w:type="spellEnd"/>
-      <w:r>
-        <w:rPr>
-          <w:color w:val="404040" w:themeColor="text1" w:themeTint="BF"/>
-        </w:rPr>
-        <w:t xml:space="preserve">, </w:t>
+      <w:r>
+        <w:rPr>
+          <w:color w:val="404040" w:themeColor="text1" w:themeTint="BF"/>
+        </w:rPr>
+        <w:t xml:space="preserve">Jupyter, </w:t>
       </w:r>
       <w:r>
         <w:rPr>
@@ -1080,7 +1047,13 @@
         <w:rPr>
           <w:color w:val="404040" w:themeColor="text1" w:themeTint="BF"/>
         </w:rPr>
-        <w:t>Intern - July-August 2018</w:t>
+        <w:t>Intern - July-August 201</w:t>
+      </w:r>
+      <w:r>
+        <w:rPr>
+          <w:color w:val="404040" w:themeColor="text1" w:themeTint="BF"/>
+        </w:rPr>
+        <w:t>7</w:t>
       </w:r>
     </w:p>
     <w:p>
@@ -1410,7 +1383,7 @@
         <w:rPr>
           <w:color w:val="404040" w:themeColor="text1" w:themeTint="BF"/>
         </w:rPr>
-        <w:t>.</w:t>
+        <w:t>, receiving an employment offer in return.</w:t>
       </w:r>
     </w:p>
     <w:p>
@@ -1439,13 +1412,7 @@
         <w:rPr>
           <w:color w:val="404040" w:themeColor="text1" w:themeTint="BF"/>
         </w:rPr>
-        <w:t>CareTrack:</w:t>
-      </w:r>
-      <w:r>
-        <w:rPr>
-          <w:color w:val="404040" w:themeColor="text1" w:themeTint="BF"/>
-        </w:rPr>
-        <w:t xml:space="preserve"> Co-Founder &amp; CEO</w:t>
+        <w:t>CareTrack: Co-Founder &amp; CEO</w:t>
       </w:r>
       <w:r>
         <w:rPr>
@@ -1494,7 +1461,19 @@
         <w:rPr>
           <w:color w:val="404040" w:themeColor="text1" w:themeTint="BF"/>
         </w:rPr>
-        <w:t xml:space="preserve">web based </w:t>
+        <w:t>web</w:t>
+      </w:r>
+      <w:r>
+        <w:rPr>
+          <w:color w:val="404040" w:themeColor="text1" w:themeTint="BF"/>
+        </w:rPr>
+        <w:t>-</w:t>
+      </w:r>
+      <w:r>
+        <w:rPr>
+          <w:color w:val="404040" w:themeColor="text1" w:themeTint="BF"/>
+        </w:rPr>
+        <w:t xml:space="preserve">based </w:t>
       </w:r>
       <w:r>
         <w:rPr>
@@ -1514,13 +1493,37 @@
         <w:rPr>
           <w:color w:val="404040" w:themeColor="text1" w:themeTint="BF"/>
         </w:rPr>
-        <w:t>CareTrack turns data that nurses currently track on paper into data points</w:t>
-      </w:r>
-      <w:r>
-        <w:rPr>
-          <w:color w:val="404040" w:themeColor="text1" w:themeTint="BF"/>
-        </w:rPr>
-        <w:t xml:space="preserve">. We use these data points to drastically improve patient treatment via </w:t>
+        <w:t xml:space="preserve">CareTrack turns </w:t>
+      </w:r>
+      <w:r>
+        <w:rPr>
+          <w:color w:val="404040" w:themeColor="text1" w:themeTint="BF"/>
+        </w:rPr>
+        <w:t xml:space="preserve">the </w:t>
+      </w:r>
+      <w:r>
+        <w:rPr>
+          <w:color w:val="404040" w:themeColor="text1" w:themeTint="BF"/>
+        </w:rPr>
+        <w:t>data that nurses currently track on paper into data points</w:t>
+      </w:r>
+      <w:r>
+        <w:rPr>
+          <w:color w:val="404040" w:themeColor="text1" w:themeTint="BF"/>
+        </w:rPr>
+        <w:t xml:space="preserve">. We use these data points to drastically improve patient </w:t>
+      </w:r>
+      <w:r>
+        <w:rPr>
+          <w:color w:val="404040" w:themeColor="text1" w:themeTint="BF"/>
+        </w:rPr>
+        <w:t>outcomes</w:t>
+      </w:r>
+      <w:r>
+        <w:rPr>
+          <w:color w:val="404040" w:themeColor="text1" w:themeTint="BF"/>
+        </w:rPr>
+        <w:t xml:space="preserve"> via </w:t>
       </w:r>
       <w:r>
         <w:rPr>
@@ -1566,8 +1569,6 @@
       </w:r>
       <w:r>
         <w:rPr>
-          <w:b/>
-          <w:bCs/>
           <w:color w:val="404040" w:themeColor="text1" w:themeTint="BF"/>
         </w:rPr>
         <w:t>recruited</w:t>
@@ -1580,8 +1581,6 @@
       </w:r>
       <w:r>
         <w:rPr>
-          <w:b/>
-          <w:bCs/>
           <w:color w:val="404040" w:themeColor="text1" w:themeTint="BF"/>
         </w:rPr>
         <w:t>trained</w:t>
@@ -1596,19 +1595,13 @@
         <w:rPr>
           <w:color w:val="404040" w:themeColor="text1" w:themeTint="BF"/>
         </w:rPr>
-        <w:t xml:space="preserve">fellow students to use </w:t>
-      </w:r>
-      <w:r>
-        <w:rPr>
-          <w:color w:val="404040" w:themeColor="text1" w:themeTint="BF"/>
-        </w:rPr>
-        <w:t>(primarily python-based)</w:t>
-      </w:r>
-      <w:r>
-        <w:rPr>
-          <w:color w:val="404040" w:themeColor="text1" w:themeTint="BF"/>
-        </w:rPr>
-        <w:t xml:space="preserve"> modern data processing tools.</w:t>
+        <w:t>motivated</w:t>
+      </w:r>
+      <w:r>
+        <w:rPr>
+          <w:color w:val="404040" w:themeColor="text1" w:themeTint="BF"/>
+        </w:rPr>
+        <w:t xml:space="preserve"> students to use (primarily python-based) modern data processing tools.</w:t>
       </w:r>
       <w:r>
         <w:rPr>
@@ -1700,7 +1693,21 @@
         <w:rPr>
           <w:color w:val="404040" w:themeColor="text1" w:themeTint="BF"/>
         </w:rPr>
-        <w:t xml:space="preserve">Conducted independent machine learning/neuroscience research, </w:t>
+        <w:t xml:space="preserve">Conducted independent </w:t>
+      </w:r>
+      <w:r>
+        <w:rPr>
+          <w:b/>
+          <w:bCs/>
+          <w:color w:val="404040" w:themeColor="text1" w:themeTint="BF"/>
+        </w:rPr>
+        <w:t>machine learning/neuroscience</w:t>
+      </w:r>
+      <w:r>
+        <w:rPr>
+          <w:color w:val="404040" w:themeColor="text1" w:themeTint="BF"/>
+        </w:rPr>
+        <w:t xml:space="preserve"> research, </w:t>
       </w:r>
       <w:r>
         <w:rPr>
@@ -1726,14 +1733,12 @@
         </w:rPr>
         <w:t xml:space="preserve">re-processing in </w:t>
       </w:r>
-      <w:proofErr w:type="spellStart"/>
-      <w:r>
-        <w:rPr>
-          <w:color w:val="404040" w:themeColor="text1" w:themeTint="BF"/>
-        </w:rPr>
-        <w:t>MatLab</w:t>
-      </w:r>
-      <w:proofErr w:type="spellEnd"/>
+      <w:r>
+        <w:rPr>
+          <w:color w:val="404040" w:themeColor="text1" w:themeTint="BF"/>
+        </w:rPr>
+        <w:t>MATLAB</w:t>
+      </w:r>
       <w:r>
         <w:rPr>
           <w:color w:val="404040" w:themeColor="text1" w:themeTint="BF"/>
@@ -2648,6 +2653,7 @@
     <w:lsdException w:name="HTML Sample" w:semiHidden="1" w:unhideWhenUsed="1"/>
     <w:lsdException w:name="HTML Typewriter" w:semiHidden="1" w:unhideWhenUsed="1"/>
     <w:lsdException w:name="HTML Variable" w:semiHidden="1" w:unhideWhenUsed="1"/>
+    <w:lsdException w:name="Normal Table" w:semiHidden="1" w:unhideWhenUsed="1"/>
     <w:lsdException w:name="annotation subject" w:semiHidden="1" w:unhideWhenUsed="1"/>
     <w:lsdException w:name="No List" w:semiHidden="1" w:unhideWhenUsed="1"/>
     <w:lsdException w:name="Outline List 1" w:semiHidden="1" w:unhideWhenUsed="1"/>
@@ -2694,8 +2700,10 @@
     <w:lsdException w:name="Table Subtle 2" w:semiHidden="1" w:unhideWhenUsed="1"/>
     <w:lsdException w:name="Table Web 1" w:semiHidden="1" w:unhideWhenUsed="1"/>
     <w:lsdException w:name="Table Web 2" w:semiHidden="1" w:unhideWhenUsed="1"/>
+    <w:lsdException w:name="Table Web 3" w:semiHidden="1" w:unhideWhenUsed="1"/>
     <w:lsdException w:name="Balloon Text" w:semiHidden="1" w:unhideWhenUsed="1"/>
     <w:lsdException w:name="Table Grid" w:uiPriority="39"/>
+    <w:lsdException w:name="Table Theme" w:semiHidden="1" w:unhideWhenUsed="1"/>
     <w:lsdException w:name="Placeholder Text" w:semiHidden="1"/>
     <w:lsdException w:name="No Spacing" w:semiHidden="1" w:uiPriority="1" w:unhideWhenUsed="1" w:qFormat="1"/>
     <w:lsdException w:name="Light Shading" w:uiPriority="60"/>
@@ -3137,6 +3145,7 @@
   <w:style w:type="character" w:default="1" w:styleId="DefaultParagraphFont">
     <w:name w:val="Default Paragraph Font"/>
     <w:uiPriority w:val="1"/>
+    <w:semiHidden/>
     <w:unhideWhenUsed/>
   </w:style>
   <w:style w:type="table" w:default="1" w:styleId="TableNormal">
@@ -3831,14 +3840,15 @@
     <w:rsidRoot w:val="00307A7D"/>
     <w:rsid w:val="000D755C"/>
     <w:rsid w:val="001B3DDE"/>
+    <w:rsid w:val="002101CE"/>
     <w:rsid w:val="00307A7D"/>
     <w:rsid w:val="006053EB"/>
-    <w:rsid w:val="00671991"/>
     <w:rsid w:val="00680347"/>
     <w:rsid w:val="0068550A"/>
     <w:rsid w:val="006C73AD"/>
     <w:rsid w:val="006D77EE"/>
     <w:rsid w:val="00776F70"/>
+    <w:rsid w:val="00A07A6C"/>
     <w:rsid w:val="00B42F72"/>
     <w:rsid w:val="00B46429"/>
     <w:rsid w:val="00B56E69"/>
@@ -3989,6 +3999,7 @@
     <w:lsdException w:name="HTML Sample" w:semiHidden="1" w:unhideWhenUsed="1"/>
     <w:lsdException w:name="HTML Typewriter" w:semiHidden="1" w:unhideWhenUsed="1"/>
     <w:lsdException w:name="HTML Variable" w:semiHidden="1" w:unhideWhenUsed="1"/>
+    <w:lsdException w:name="Normal Table" w:semiHidden="1" w:unhideWhenUsed="1"/>
     <w:lsdException w:name="annotation subject" w:semiHidden="1" w:unhideWhenUsed="1"/>
     <w:lsdException w:name="No List" w:semiHidden="1" w:unhideWhenUsed="1"/>
     <w:lsdException w:name="Outline List 1" w:semiHidden="1" w:unhideWhenUsed="1"/>
@@ -4035,8 +4046,10 @@
     <w:lsdException w:name="Table Subtle 2" w:semiHidden="1" w:unhideWhenUsed="1"/>
     <w:lsdException w:name="Table Web 1" w:semiHidden="1" w:unhideWhenUsed="1"/>
     <w:lsdException w:name="Table Web 2" w:semiHidden="1" w:unhideWhenUsed="1"/>
+    <w:lsdException w:name="Table Web 3" w:semiHidden="1" w:unhideWhenUsed="1"/>
     <w:lsdException w:name="Balloon Text" w:semiHidden="1" w:unhideWhenUsed="1"/>
     <w:lsdException w:name="Table Grid" w:uiPriority="39"/>
+    <w:lsdException w:name="Table Theme" w:semiHidden="1" w:unhideWhenUsed="1"/>
     <w:lsdException w:name="Placeholder Text" w:semiHidden="1"/>
     <w:lsdException w:name="No Spacing" w:uiPriority="1" w:qFormat="1"/>
     <w:lsdException w:name="Light Shading" w:uiPriority="60"/>

</xml_diff>